<commit_message>
actualización del REPORTE – PROYECTO SEGUNDO PARCIAL-PAR 6
</commit_message>
<xml_diff>
--- a/Formato Reporte 2P.docx
+++ b/Formato Reporte 2P.docx
@@ -1,6 +1,6 @@
 
 <file path=word/document.xml><?xml version="1.0" encoding="utf-8"?>
-<w:document xmlns:wpc="http://schemas.microsoft.com/office/word/2010/wordprocessingCanvas" xmlns:cx="http://schemas.microsoft.com/office/drawing/2014/chartex" xmlns:cx1="http://schemas.microsoft.com/office/drawing/2015/9/8/chartex" xmlns:cx2="http://schemas.microsoft.com/office/drawing/2015/10/21/chartex" xmlns:cx3="http://schemas.microsoft.com/office/drawing/2016/5/9/chartex" xmlns:cx4="http://schemas.microsoft.com/office/drawing/2016/5/10/chartex" xmlns:cx5="http://schemas.microsoft.com/office/drawing/2016/5/11/chartex" xmlns:cx6="http://schemas.microsoft.com/office/drawing/2016/5/12/chartex" xmlns:cx7="http://schemas.microsoft.com/office/drawing/2016/5/13/chartex" xmlns:cx8="http://schemas.microsoft.com/office/drawing/2016/5/14/chartex" xmlns:mc="http://schemas.openxmlformats.org/markup-compatibility/2006" xmlns:aink="http://schemas.microsoft.com/office/drawing/2016/ink" xmlns:am3d="http://schemas.microsoft.com/office/drawing/2017/model3d" xmlns:o="urn:schemas-microsoft-com:office:office" xmlns:oel="http://schemas.microsoft.com/office/2019/extlst" xmlns:r="http://schemas.openxmlformats.org/officeDocument/2006/relationships" xmlns:m="http://schemas.openxmlformats.org/officeDocument/2006/math" xmlns:v="urn:schemas-microsoft-com:vml" xmlns:wp14="http://schemas.microsoft.com/office/word/2010/wordprocessingDrawing" xmlns:wp="http://schemas.openxmlformats.org/drawingml/2006/wordprocessingDrawing" xmlns:w10="urn:schemas-microsoft-com:office:word" xmlns:w="http://schemas.openxmlformats.org/wordprocessingml/2006/main" xmlns:w14="http://schemas.microsoft.com/office/word/2010/wordml" xmlns:w15="http://schemas.microsoft.com/office/word/2012/wordml" xmlns:w16cex="http://schemas.microsoft.com/office/word/2018/wordml/cex" xmlns:w16cid="http://schemas.microsoft.com/office/word/2016/wordml/cid" xmlns:w16="http://schemas.microsoft.com/office/word/2018/wordml" xmlns:w16sdtdh="http://schemas.microsoft.com/office/word/2020/wordml/sdtdatahash" xmlns:w16se="http://schemas.microsoft.com/office/word/2015/wordml/symex" xmlns:wpg="http://schemas.microsoft.com/office/word/2010/wordprocessingGroup" xmlns:wpi="http://schemas.microsoft.com/office/word/2010/wordprocessingInk" xmlns:wne="http://schemas.microsoft.com/office/word/2006/wordml" xmlns:wps="http://schemas.microsoft.com/office/word/2010/wordprocessingShape" mc:Ignorable="w14 w15 w16se w16cid w16 w16cex w16sdtdh wp14">
+<w:document xmlns:wpc="http://schemas.microsoft.com/office/word/2010/wordprocessingCanvas" xmlns:cx="http://schemas.microsoft.com/office/drawing/2014/chartex" xmlns:cx1="http://schemas.microsoft.com/office/drawing/2015/9/8/chartex" xmlns:cx2="http://schemas.microsoft.com/office/drawing/2015/10/21/chartex" xmlns:cx3="http://schemas.microsoft.com/office/drawing/2016/5/9/chartex" xmlns:cx4="http://schemas.microsoft.com/office/drawing/2016/5/10/chartex" xmlns:cx5="http://schemas.microsoft.com/office/drawing/2016/5/11/chartex" xmlns:cx6="http://schemas.microsoft.com/office/drawing/2016/5/12/chartex" xmlns:cx7="http://schemas.microsoft.com/office/drawing/2016/5/13/chartex" xmlns:cx8="http://schemas.microsoft.com/office/drawing/2016/5/14/chartex" xmlns:mc="http://schemas.openxmlformats.org/markup-compatibility/2006" xmlns:aink="http://schemas.microsoft.com/office/drawing/2016/ink" xmlns:am3d="http://schemas.microsoft.com/office/drawing/2017/model3d" xmlns:o="urn:schemas-microsoft-com:office:office" xmlns:r="http://schemas.openxmlformats.org/officeDocument/2006/relationships" xmlns:m="http://schemas.openxmlformats.org/officeDocument/2006/math" xmlns:v="urn:schemas-microsoft-com:vml" xmlns:wp14="http://schemas.microsoft.com/office/word/2010/wordprocessingDrawing" xmlns:wp="http://schemas.openxmlformats.org/drawingml/2006/wordprocessingDrawing" xmlns:w10="urn:schemas-microsoft-com:office:word" xmlns:w="http://schemas.openxmlformats.org/wordprocessingml/2006/main" xmlns:w14="http://schemas.microsoft.com/office/word/2010/wordml" xmlns:w15="http://schemas.microsoft.com/office/word/2012/wordml" xmlns:w16cex="http://schemas.microsoft.com/office/word/2018/wordml/cex" xmlns:w16cid="http://schemas.microsoft.com/office/word/2016/wordml/cid" xmlns:w16="http://schemas.microsoft.com/office/word/2018/wordml" xmlns:w16sdtdh="http://schemas.microsoft.com/office/word/2020/wordml/sdtdatahash" xmlns:w16se="http://schemas.microsoft.com/office/word/2015/wordml/symex" xmlns:wpg="http://schemas.microsoft.com/office/word/2010/wordprocessingGroup" xmlns:wpi="http://schemas.microsoft.com/office/word/2010/wordprocessingInk" xmlns:wne="http://schemas.microsoft.com/office/word/2006/wordml" xmlns:wps="http://schemas.microsoft.com/office/word/2010/wordprocessingShape" mc:Ignorable="w14 w15 w16se w16cid w16 w16cex w16sdtdh wp14">
   <w:body>
     <w:sdt>
       <w:sdtPr>
@@ -10,6 +10,7 @@
           <w:docPartUnique/>
         </w:docPartObj>
       </w:sdtPr>
+      <w:sdtEndPr/>
       <w:sdtContent>
         <w:p>
           <w:r>
@@ -264,7 +265,7 @@
                   </wp:anchor>
                 </w:drawing>
               </mc:Choice>
-              <mc:Fallback>
+              <mc:Fallback xmlns:oel="http://schemas.microsoft.com/office/2019/extlst">
                 <w:pict>
                   <v:group w14:anchorId="0031751B" id="Grupo 149" o:spid="_x0000_s1026" style="position:absolute;margin-left:0;margin-top:0;width:8in;height:95.7pt;z-index:251662336;mso-width-percent:941;mso-height-percent:121;mso-top-percent:23;mso-position-horizontal:center;mso-position-horizontal-relative:page;mso-position-vertical-relative:page;mso-width-percent:941;mso-height-percent:121;mso-top-percent:23" coordorigin="" coordsize="73152,12161" o:gfxdata="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">
                     <v:shape id="Rectángulo 51" o:spid="_x0000_s1027" style="position:absolute;width:73152;height:11303;visibility:visible;mso-wrap-style:square;v-text-anchor:middle" coordsize="7312660,1129665" o:gfxdata="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" path="m,l7312660,r,1129665l3619500,733425,,1091565,,xe" fillcolor="#4a66ac [3204]" stroked="f" strokeweight="1pt">
@@ -375,6 +376,22 @@
                                       </w:rPr>
                                       <w:t>URL Repositorio:</w:t>
                                     </w:r>
+                                    <w:r>
+                                      <w:rPr>
+                                        <w:color w:val="595959" w:themeColor="text1" w:themeTint="A6"/>
+                                        <w:sz w:val="28"/>
+                                        <w:szCs w:val="28"/>
+                                      </w:rPr>
+                                      <w:t xml:space="preserve"> </w:t>
+                                    </w:r>
+                                    <w:r>
+                                      <w:rPr>
+                                        <w:color w:val="595959" w:themeColor="text1" w:themeTint="A6"/>
+                                        <w:sz w:val="28"/>
+                                        <w:szCs w:val="28"/>
+                                      </w:rPr>
+                                      <w:t>https://github.com/BryanEstrada003/PROYECTO-2P-G7.git</w:t>
+                                    </w:r>
                                   </w:p>
                                 </w:sdtContent>
                               </w:sdt>
@@ -401,6 +418,7 @@
                                     <w:dataBinding w:prefixMappings="xmlns:ns0='http://schemas.microsoft.com/office/2006/coverPageProps' " w:xpath="/ns0:CoverPageProperties[1]/ns0:CompanyEmail[1]" w:storeItemID="{55AF091B-3C7A-41E3-B477-F2FDAA23CFDA}"/>
                                     <w:text/>
                                   </w:sdtPr>
+                                  <w:sdtEndPr/>
                                   <w:sdtContent>
                                     <w:r>
                                       <w:rPr>
@@ -412,6 +430,22 @@
                                     </w:r>
                                   </w:sdtContent>
                                 </w:sdt>
+                                <w:r>
+                                  <w:rPr>
+                                    <w:color w:val="595959" w:themeColor="text1" w:themeTint="A6"/>
+                                    <w:sz w:val="18"/>
+                                    <w:szCs w:val="18"/>
+                                  </w:rPr>
+                                  <w:t>6 de ago</w:t>
+                                </w:r>
+                                <w:r>
+                                  <w:rPr>
+                                    <w:color w:val="595959" w:themeColor="text1" w:themeTint="A6"/>
+                                    <w:sz w:val="18"/>
+                                    <w:szCs w:val="18"/>
+                                  </w:rPr>
+                                  <w:t>sto del 2022</w:t>
+                                </w:r>
                               </w:p>
                             </w:txbxContent>
                           </wps:txbx>
@@ -435,7 +469,7 @@
               </mc:Choice>
               <mc:Fallback>
                 <w:pict>
-                  <v:shapetype id="_x0000_t202" coordsize="21600,21600" o:spt="202" path="m,l,21600r21600,l21600,xe">
+                  <v:shapetype w14:anchorId="3E5D111A" id="_x0000_t202" coordsize="21600,21600" o:spt="202" path="m,l,21600r21600,l21600,xe">
                     <v:stroke joinstyle="miter"/>
                     <v:path gradientshapeok="t" o:connecttype="rect"/>
                   </v:shapetype>
@@ -455,7 +489,6 @@
                             <w:dataBinding w:prefixMappings="xmlns:ns0='http://purl.org/dc/elements/1.1/' xmlns:ns1='http://schemas.openxmlformats.org/package/2006/metadata/core-properties' " w:xpath="/ns1:coreProperties[1]/ns0:creator[1]" w:storeItemID="{6C3C8BC8-F283-45AE-878A-BAB7291924A1}"/>
                             <w:text/>
                           </w:sdtPr>
-                          <w:sdtEndPr/>
                           <w:sdtContent>
                             <w:p>
                               <w:pPr>
@@ -474,6 +507,22 @@
                                   <w:szCs w:val="28"/>
                                 </w:rPr>
                                 <w:t>URL Repositorio:</w:t>
+                              </w:r>
+                              <w:r>
+                                <w:rPr>
+                                  <w:color w:val="595959" w:themeColor="text1" w:themeTint="A6"/>
+                                  <w:sz w:val="28"/>
+                                  <w:szCs w:val="28"/>
+                                </w:rPr>
+                                <w:t xml:space="preserve"> </w:t>
+                              </w:r>
+                              <w:r>
+                                <w:rPr>
+                                  <w:color w:val="595959" w:themeColor="text1" w:themeTint="A6"/>
+                                  <w:sz w:val="28"/>
+                                  <w:szCs w:val="28"/>
+                                </w:rPr>
+                                <w:t>https://github.com/BryanEstrada003/PROYECTO-2P-G7.git</w:t>
                               </w:r>
                             </w:p>
                           </w:sdtContent>
@@ -513,6 +562,22 @@
                               </w:r>
                             </w:sdtContent>
                           </w:sdt>
+                          <w:r>
+                            <w:rPr>
+                              <w:color w:val="595959" w:themeColor="text1" w:themeTint="A6"/>
+                              <w:sz w:val="18"/>
+                              <w:szCs w:val="18"/>
+                            </w:rPr>
+                            <w:t>6 de ago</w:t>
+                          </w:r>
+                          <w:r>
+                            <w:rPr>
+                              <w:color w:val="595959" w:themeColor="text1" w:themeTint="A6"/>
+                              <w:sz w:val="18"/>
+                              <w:szCs w:val="18"/>
+                            </w:rPr>
+                            <w:t>sto del 2022</w:t>
+                          </w:r>
                         </w:p>
                       </w:txbxContent>
                     </v:textbox>
@@ -593,6 +658,7 @@
                                     <w:color w:val="4A66AC" w:themeColor="accent1"/>
                                     <w:sz w:val="28"/>
                                     <w:szCs w:val="28"/>
+                                    <w:lang w:val="es-ES"/>
                                   </w:rPr>
                                 </w:pPr>
                                 <w:r>
@@ -605,31 +671,83 @@
                                   <w:t>Integrantes:</w:t>
                                 </w:r>
                               </w:p>
-                              <w:sdt>
-                                <w:sdtPr>
+                              <w:p>
+                                <w:pPr>
+                                  <w:pStyle w:val="Sinespaciado"/>
+                                  <w:jc w:val="right"/>
                                   <w:rPr>
-                                    <w:color w:val="595959" w:themeColor="text1" w:themeTint="A6"/>
-                                    <w:sz w:val="20"/>
-                                    <w:szCs w:val="20"/>
+                                    <w:color w:val="4A66AC" w:themeColor="accent1"/>
+                                    <w:sz w:val="28"/>
+                                    <w:szCs w:val="28"/>
+                                    <w:lang w:val="es-ES"/>
                                   </w:rPr>
-                                  <w:alias w:val="Descripción breve"/>
-                                  <w:tag w:val=""/>
-                                  <w:id w:val="1375273687"/>
-                                  <w:showingPlcHdr/>
-                                  <w:dataBinding w:prefixMappings="xmlns:ns0='http://schemas.microsoft.com/office/2006/coverPageProps' " w:xpath="/ns0:CoverPageProperties[1]/ns0:Abstract[1]" w:storeItemID="{55AF091B-3C7A-41E3-B477-F2FDAA23CFDA}"/>
-                                  <w:text w:multiLine="1"/>
-                                </w:sdtPr>
-                                <w:sdtContent>
-                                  <w:p>
-                                    <w:pPr>
-                                      <w:pStyle w:val="Sinespaciado"/>
-                                      <w:jc w:val="right"/>
-                                      <w:rPr>
-                                        <w:color w:val="595959" w:themeColor="text1" w:themeTint="A6"/>
-                                        <w:sz w:val="20"/>
-                                        <w:szCs w:val="20"/>
-                                      </w:rPr>
-                                    </w:pPr>
+                                </w:pPr>
+                                <w:r>
+                                  <w:rPr>
+                                    <w:color w:val="4A66AC" w:themeColor="accent1"/>
+                                    <w:sz w:val="28"/>
+                                    <w:szCs w:val="28"/>
+                                    <w:lang w:val="es-ES"/>
+                                  </w:rPr>
+                                  <w:t>Michael Bryan Estrada Santana</w:t>
+                                </w:r>
+                              </w:p>
+                              <w:p>
+                                <w:pPr>
+                                  <w:pStyle w:val="Sinespaciado"/>
+                                  <w:jc w:val="right"/>
+                                  <w:rPr>
+                                    <w:color w:val="4A66AC" w:themeColor="accent1"/>
+                                    <w:sz w:val="28"/>
+                                    <w:szCs w:val="28"/>
+                                    <w:lang w:val="es-ES"/>
+                                  </w:rPr>
+                                </w:pPr>
+                                <w:r>
+                                  <w:rPr>
+                                    <w:color w:val="4A66AC" w:themeColor="accent1"/>
+                                    <w:sz w:val="28"/>
+                                    <w:szCs w:val="28"/>
+                                    <w:lang w:val="es-ES"/>
+                                  </w:rPr>
+                                  <w:t xml:space="preserve">Carlos </w:t>
+                                </w:r>
+                                <w:proofErr w:type="spellStart"/>
+                                <w:r>
+                                  <w:rPr>
+                                    <w:color w:val="4A66AC" w:themeColor="accent1"/>
+                                    <w:sz w:val="28"/>
+                                    <w:szCs w:val="28"/>
+                                    <w:lang w:val="es-ES"/>
+                                  </w:rPr>
+                                  <w:t>Raul</w:t>
+                                </w:r>
+                                <w:proofErr w:type="spellEnd"/>
+                                <w:r>
+                                  <w:rPr>
+                                    <w:color w:val="4A66AC" w:themeColor="accent1"/>
+                                    <w:sz w:val="28"/>
+                                    <w:szCs w:val="28"/>
+                                    <w:lang w:val="es-ES"/>
+                                  </w:rPr>
+                                  <w:t xml:space="preserve"> Tingo Borbor</w:t>
+                                </w:r>
+                                <w:sdt>
+                                  <w:sdtPr>
+                                    <w:rPr>
+                                      <w:color w:val="595959" w:themeColor="text1" w:themeTint="A6"/>
+                                      <w:sz w:val="20"/>
+                                      <w:szCs w:val="20"/>
+                                    </w:rPr>
+                                    <w:alias w:val="Descripción breve"/>
+                                    <w:tag w:val=""/>
+                                    <w:id w:val="1375273687"/>
+                                    <w:showingPlcHdr/>
+                                    <w:dataBinding w:prefixMappings="xmlns:ns0='http://schemas.microsoft.com/office/2006/coverPageProps' " w:xpath="/ns0:CoverPageProperties[1]/ns0:Abstract[1]" w:storeItemID="{55AF091B-3C7A-41E3-B477-F2FDAA23CFDA}"/>
+                                    <w:text w:multiLine="1"/>
+                                  </w:sdtPr>
+                                  <w:sdtEndPr/>
+                                  <w:sdtContent>
                                     <w:r>
                                       <w:rPr>
                                         <w:color w:val="595959" w:themeColor="text1" w:themeTint="A6"/>
@@ -638,9 +756,9 @@
                                       </w:rPr>
                                       <w:t xml:space="preserve">     </w:t>
                                     </w:r>
-                                  </w:p>
-                                </w:sdtContent>
-                              </w:sdt>
+                                  </w:sdtContent>
+                                </w:sdt>
+                              </w:p>
                             </w:txbxContent>
                           </wps:txbx>
                           <wps:bodyPr rot="0" spcFirstLastPara="0" vertOverflow="overflow" horzOverflow="overflow" vert="horz" wrap="square" lIns="1600200" tIns="0" rIns="685800" bIns="0" numCol="1" spcCol="0" rtlCol="0" fromWordArt="0" anchor="t" anchorCtr="0" forceAA="0" compatLnSpc="1">
@@ -663,7 +781,7 @@
               </mc:Choice>
               <mc:Fallback>
                 <w:pict>
-                  <v:shape id="Cuadro de texto 153" o:spid="_x0000_s1027" type="#_x0000_t202" style="position:absolute;margin-left:0;margin-top:0;width:8in;height:79.5pt;z-index:251661312;visibility:visible;mso-wrap-style:square;mso-width-percent:941;mso-height-percent:100;mso-top-percent:700;mso-wrap-distance-left:9pt;mso-wrap-distance-top:0;mso-wrap-distance-right:9pt;mso-wrap-distance-bottom:0;mso-position-horizontal:center;mso-position-horizontal-relative:page;mso-position-vertical-relative:page;mso-width-percent:941;mso-height-percent:100;mso-top-percent:700;mso-width-relative:page;mso-height-relative:page;v-text-anchor:top" o:gfxdata="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" filled="f" stroked="f" strokeweight=".5pt">
+                  <v:shape w14:anchorId="473AC8CC" id="Cuadro de texto 153" o:spid="_x0000_s1027" type="#_x0000_t202" style="position:absolute;margin-left:0;margin-top:0;width:8in;height:79.5pt;z-index:251661312;visibility:visible;mso-wrap-style:square;mso-width-percent:941;mso-height-percent:100;mso-top-percent:700;mso-wrap-distance-left:9pt;mso-wrap-distance-top:0;mso-wrap-distance-right:9pt;mso-wrap-distance-bottom:0;mso-position-horizontal:center;mso-position-horizontal-relative:page;mso-position-vertical-relative:page;mso-width-percent:941;mso-height-percent:100;mso-top-percent:700;mso-width-relative:page;mso-height-relative:page;v-text-anchor:top" o:gfxdata="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" filled="f" stroked="f" strokeweight=".5pt">
                     <v:textbox style="mso-fit-shape-to-text:t" inset="126pt,0,54pt,0">
                       <w:txbxContent>
                         <w:p>
@@ -674,6 +792,7 @@
                               <w:color w:val="4A66AC" w:themeColor="accent1"/>
                               <w:sz w:val="28"/>
                               <w:szCs w:val="28"/>
+                              <w:lang w:val="es-ES"/>
                             </w:rPr>
                           </w:pPr>
                           <w:r>
@@ -686,32 +805,83 @@
                             <w:t>Integrantes:</w:t>
                           </w:r>
                         </w:p>
-                        <w:sdt>
-                          <w:sdtPr>
+                        <w:p>
+                          <w:pPr>
+                            <w:pStyle w:val="Sinespaciado"/>
+                            <w:jc w:val="right"/>
                             <w:rPr>
-                              <w:color w:val="595959" w:themeColor="text1" w:themeTint="A6"/>
-                              <w:sz w:val="20"/>
-                              <w:szCs w:val="20"/>
+                              <w:color w:val="4A66AC" w:themeColor="accent1"/>
+                              <w:sz w:val="28"/>
+                              <w:szCs w:val="28"/>
+                              <w:lang w:val="es-ES"/>
                             </w:rPr>
-                            <w:alias w:val="Descripción breve"/>
-                            <w:tag w:val=""/>
-                            <w:id w:val="1375273687"/>
-                            <w:showingPlcHdr/>
-                            <w:dataBinding w:prefixMappings="xmlns:ns0='http://schemas.microsoft.com/office/2006/coverPageProps' " w:xpath="/ns0:CoverPageProperties[1]/ns0:Abstract[1]" w:storeItemID="{55AF091B-3C7A-41E3-B477-F2FDAA23CFDA}"/>
-                            <w:text w:multiLine="1"/>
-                          </w:sdtPr>
-                          <w:sdtEndPr/>
-                          <w:sdtContent>
-                            <w:p>
-                              <w:pPr>
-                                <w:pStyle w:val="Sinespaciado"/>
-                                <w:jc w:val="right"/>
-                                <w:rPr>
-                                  <w:color w:val="595959" w:themeColor="text1" w:themeTint="A6"/>
-                                  <w:sz w:val="20"/>
-                                  <w:szCs w:val="20"/>
-                                </w:rPr>
-                              </w:pPr>
+                          </w:pPr>
+                          <w:r>
+                            <w:rPr>
+                              <w:color w:val="4A66AC" w:themeColor="accent1"/>
+                              <w:sz w:val="28"/>
+                              <w:szCs w:val="28"/>
+                              <w:lang w:val="es-ES"/>
+                            </w:rPr>
+                            <w:t>Michael Bryan Estrada Santana</w:t>
+                          </w:r>
+                        </w:p>
+                        <w:p>
+                          <w:pPr>
+                            <w:pStyle w:val="Sinespaciado"/>
+                            <w:jc w:val="right"/>
+                            <w:rPr>
+                              <w:color w:val="4A66AC" w:themeColor="accent1"/>
+                              <w:sz w:val="28"/>
+                              <w:szCs w:val="28"/>
+                              <w:lang w:val="es-ES"/>
+                            </w:rPr>
+                          </w:pPr>
+                          <w:r>
+                            <w:rPr>
+                              <w:color w:val="4A66AC" w:themeColor="accent1"/>
+                              <w:sz w:val="28"/>
+                              <w:szCs w:val="28"/>
+                              <w:lang w:val="es-ES"/>
+                            </w:rPr>
+                            <w:t xml:space="preserve">Carlos </w:t>
+                          </w:r>
+                          <w:proofErr w:type="spellStart"/>
+                          <w:r>
+                            <w:rPr>
+                              <w:color w:val="4A66AC" w:themeColor="accent1"/>
+                              <w:sz w:val="28"/>
+                              <w:szCs w:val="28"/>
+                              <w:lang w:val="es-ES"/>
+                            </w:rPr>
+                            <w:t>Raul</w:t>
+                          </w:r>
+                          <w:proofErr w:type="spellEnd"/>
+                          <w:r>
+                            <w:rPr>
+                              <w:color w:val="4A66AC" w:themeColor="accent1"/>
+                              <w:sz w:val="28"/>
+                              <w:szCs w:val="28"/>
+                              <w:lang w:val="es-ES"/>
+                            </w:rPr>
+                            <w:t xml:space="preserve"> Tingo Borbor</w:t>
+                          </w:r>
+                          <w:sdt>
+                            <w:sdtPr>
+                              <w:rPr>
+                                <w:color w:val="595959" w:themeColor="text1" w:themeTint="A6"/>
+                                <w:sz w:val="20"/>
+                                <w:szCs w:val="20"/>
+                              </w:rPr>
+                              <w:alias w:val="Descripción breve"/>
+                              <w:tag w:val=""/>
+                              <w:id w:val="1375273687"/>
+                              <w:showingPlcHdr/>
+                              <w:dataBinding w:prefixMappings="xmlns:ns0='http://schemas.microsoft.com/office/2006/coverPageProps' " w:xpath="/ns0:CoverPageProperties[1]/ns0:Abstract[1]" w:storeItemID="{55AF091B-3C7A-41E3-B477-F2FDAA23CFDA}"/>
+                              <w:text w:multiLine="1"/>
+                            </w:sdtPr>
+                            <w:sdtEndPr/>
+                            <w:sdtContent>
                               <w:r>
                                 <w:rPr>
                                   <w:color w:val="595959" w:themeColor="text1" w:themeTint="A6"/>
@@ -720,9 +890,9 @@
                                 </w:rPr>
                                 <w:t xml:space="preserve">     </w:t>
                               </w:r>
-                            </w:p>
-                          </w:sdtContent>
-                        </w:sdt>
+                            </w:sdtContent>
+                          </w:sdt>
+                        </w:p>
                       </w:txbxContent>
                     </v:textbox>
                     <w10:wrap type="square" anchorx="page" anchory="page"/>
@@ -884,6 +1054,7 @@
                                   <w:dataBinding w:prefixMappings="xmlns:ns0='http://purl.org/dc/elements/1.1/' xmlns:ns1='http://schemas.openxmlformats.org/package/2006/metadata/core-properties' " w:xpath="/ns1:coreProperties[1]/ns0:subject[1]" w:storeItemID="{6C3C8BC8-F283-45AE-878A-BAB7291924A1}"/>
                                   <w:text/>
                                 </w:sdtPr>
+                                <w:sdtEndPr/>
                                 <w:sdtContent>
                                   <w:p>
                                     <w:pPr>
@@ -960,11 +1131,7 @@
               </mc:Choice>
               <mc:Fallback>
                 <w:pict>
-                  <v:shapetype w14:anchorId="757D3065" id="_x0000_t202" coordsize="21600,21600" o:spt="202" path="m,l,21600r21600,l21600,xe">
-                    <v:stroke joinstyle="miter"/>
-                    <v:path gradientshapeok="t" o:connecttype="rect"/>
-                  </v:shapetype>
-                  <v:shape id="Cuadro de texto 154" o:spid="_x0000_s1028" type="#_x0000_t202" style="position:absolute;margin-left:0;margin-top:0;width:8in;height:286.5pt;z-index:251659264;visibility:visible;mso-wrap-style:square;mso-width-percent:941;mso-height-percent:363;mso-top-percent:300;mso-wrap-distance-left:9pt;mso-wrap-distance-top:0;mso-wrap-distance-right:9pt;mso-wrap-distance-bottom:0;mso-position-horizontal:center;mso-position-horizontal-relative:page;mso-position-vertical-relative:page;mso-width-percent:941;mso-height-percent:363;mso-top-percent:300;mso-width-relative:page;mso-height-relative:page;v-text-anchor:bottom" o:gfxdata="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" filled="f" stroked="f" strokeweight=".5pt">
+                  <v:shape w14:anchorId="757D3065" id="Cuadro de texto 154" o:spid="_x0000_s1028" type="#_x0000_t202" style="position:absolute;margin-left:0;margin-top:0;width:8in;height:286.5pt;z-index:251659264;visibility:visible;mso-wrap-style:square;mso-width-percent:941;mso-height-percent:363;mso-top-percent:300;mso-wrap-distance-left:9pt;mso-wrap-distance-top:0;mso-wrap-distance-right:9pt;mso-wrap-distance-bottom:0;mso-position-horizontal:center;mso-position-horizontal-relative:page;mso-position-vertical-relative:page;mso-width-percent:941;mso-height-percent:363;mso-top-percent:300;mso-width-relative:page;mso-height-relative:page;v-text-anchor:bottom" o:gfxdata="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" filled="f" stroked="f" strokeweight=".5pt">
                     <v:textbox inset="126pt,0,54pt,0">
                       <w:txbxContent>
                         <w:p>
@@ -1138,16 +1305,61 @@
       </w:r>
     </w:p>
     <w:p>
-      <w:r>
-        <w:t>En esta sección deberán incluir el diagrama de clases que elaboraron como primera versión de su proyecto.</w:t>
-      </w:r>
-    </w:p>
-    <w:p/>
+      <w:pPr>
+        <w:jc w:val="center"/>
+      </w:pPr>
+      <w:r>
+        <w:rPr>
+          <w:noProof/>
+        </w:rPr>
+        <w:drawing>
+          <wp:inline distT="0" distB="0" distL="0" distR="0" wp14:anchorId="38D95BB1" wp14:editId="2F7BC6D1">
+            <wp:extent cx="8333932" cy="5351788"/>
+            <wp:effectExtent l="5080" t="0" r="0" b="0"/>
+            <wp:docPr id="2" name="Imagen 2"/>
+            <wp:cNvGraphicFramePr>
+              <a:graphicFrameLocks xmlns:a="http://schemas.openxmlformats.org/drawingml/2006/main" noChangeAspect="1"/>
+            </wp:cNvGraphicFramePr>
+            <a:graphic xmlns:a="http://schemas.openxmlformats.org/drawingml/2006/main">
+              <a:graphicData uri="http://schemas.openxmlformats.org/drawingml/2006/picture">
+                <pic:pic xmlns:pic="http://schemas.openxmlformats.org/drawingml/2006/picture">
+                  <pic:nvPicPr>
+                    <pic:cNvPr id="1" name=""/>
+                    <pic:cNvPicPr/>
+                  </pic:nvPicPr>
+                  <pic:blipFill>
+                    <a:blip r:embed="rId10"/>
+                    <a:stretch>
+                      <a:fillRect/>
+                    </a:stretch>
+                  </pic:blipFill>
+                  <pic:spPr>
+                    <a:xfrm rot="5400000">
+                      <a:off x="0" y="0"/>
+                      <a:ext cx="8377215" cy="5379583"/>
+                    </a:xfrm>
+                    <a:prstGeom prst="rect">
+                      <a:avLst/>
+                    </a:prstGeom>
+                  </pic:spPr>
+                </pic:pic>
+              </a:graphicData>
+            </a:graphic>
+          </wp:inline>
+        </w:drawing>
+      </w:r>
+    </w:p>
+    <w:p>
+      <w:r>
+        <w:br w:type="page"/>
+      </w:r>
+    </w:p>
     <w:p>
       <w:pPr>
         <w:pStyle w:val="Ttulo1"/>
       </w:pPr>
       <w:r>
+        <w:lastRenderedPageBreak/>
         <w:t xml:space="preserve">Tareas </w:t>
       </w:r>
     </w:p>
@@ -1172,13 +1384,7 @@
         <w:rPr>
           <w:color w:val="002060"/>
         </w:rPr>
-        <w:t>(Nombres Apellidos)</w:t>
-      </w:r>
-      <w:r>
-        <w:rPr>
-          <w:color w:val="002060"/>
-        </w:rPr>
-        <w:t>:</w:t>
+        <w:t>Michael Bryan Estrada Santana:</w:t>
       </w:r>
     </w:p>
     <w:p>
@@ -1190,7 +1396,7 @@
         </w:numPr>
       </w:pPr>
       <w:r>
-        <w:t>Tarea 1</w:t>
+        <w:t>Creación de las ventanas</w:t>
       </w:r>
     </w:p>
     <w:p>
@@ -1278,6 +1484,47 @@
         <w:t>Tarea 3</w:t>
       </w:r>
     </w:p>
+    <w:p/>
+    <w:p>
+      <w:pPr>
+        <w:pStyle w:val="Ttulo1"/>
+      </w:pPr>
+      <w:r>
+        <w:t>Evidencias de Tareas</w:t>
+      </w:r>
+    </w:p>
+    <w:p>
+      <w:r>
+        <w:t>En esta sección incluirán screenshots</w:t>
+      </w:r>
+      <w:r>
+        <w:t xml:space="preserve"> de la página de </w:t>
+      </w:r>
+      <w:proofErr w:type="spellStart"/>
+      <w:r>
+        <w:t>Bitbucket</w:t>
+      </w:r>
+      <w:proofErr w:type="spellEnd"/>
+      <w:r>
+        <w:t xml:space="preserve"> donde consten los </w:t>
+      </w:r>
+      <w:proofErr w:type="spellStart"/>
+      <w:r>
+        <w:t>commits</w:t>
+      </w:r>
+      <w:proofErr w:type="spellEnd"/>
+      <w:r>
+        <w:t xml:space="preserve"> realizados. Además, por cada estudiante deben elegir un par de </w:t>
+      </w:r>
+      <w:proofErr w:type="spellStart"/>
+      <w:r>
+        <w:t>commits</w:t>
+      </w:r>
+      <w:proofErr w:type="spellEnd"/>
+      <w:r>
+        <w:t xml:space="preserve"> y mostrar el detalle. Esto debería concordar con las tareas definidas para cada uno. Ejemplo:</w:t>
+      </w:r>
+    </w:p>
     <w:p>
       <w:pPr>
         <w:rPr>
@@ -1294,159 +1541,45 @@
         <w:rPr>
           <w:color w:val="002060"/>
         </w:rPr>
-        <w:t>(Nombres Apellidos)</w:t>
-      </w:r>
-      <w:r>
+        <w:t>Michael Bryan Estrada Santana:</w:t>
+      </w:r>
+    </w:p>
+    <w:p>
+      <w:pPr>
         <w:rPr>
           <w:color w:val="002060"/>
         </w:rPr>
-        <w:t>:</w:t>
-      </w:r>
-    </w:p>
-    <w:p>
-      <w:pPr>
-        <w:pStyle w:val="Ttulo1"/>
-        <w:numPr>
-          <w:ilvl w:val="0"/>
-          <w:numId w:val="8"/>
-        </w:numPr>
-        <w:rPr>
-          <w:rFonts w:eastAsiaTheme="minorHAnsi"/>
-        </w:rPr>
-      </w:pPr>
-      <w:r>
-        <w:rPr>
-          <w:rFonts w:eastAsiaTheme="minorHAnsi"/>
-        </w:rPr>
-        <w:t>Tarea 1</w:t>
-      </w:r>
-    </w:p>
-    <w:p>
-      <w:pPr>
-        <w:pStyle w:val="Prrafodelista"/>
-        <w:numPr>
-          <w:ilvl w:val="0"/>
-          <w:numId w:val="5"/>
-        </w:numPr>
-      </w:pPr>
-      <w:r>
-        <w:t>Tarea 2</w:t>
-      </w:r>
-    </w:p>
-    <w:p>
-      <w:pPr>
-        <w:pStyle w:val="Prrafodelista"/>
-        <w:numPr>
-          <w:ilvl w:val="0"/>
-          <w:numId w:val="5"/>
-        </w:numPr>
-      </w:pPr>
-      <w:r>
-        <w:t>Tarea 3</w:t>
-      </w:r>
-    </w:p>
-    <w:p/>
-    <w:p>
-      <w:pPr>
-        <w:pStyle w:val="Ttulo1"/>
-      </w:pPr>
-      <w:r>
-        <w:t>Evidencias de Tareas</w:t>
-      </w:r>
-    </w:p>
-    <w:p>
-      <w:r>
-        <w:t>En esta sección incluirán screenshots</w:t>
-      </w:r>
-      <w:r>
-        <w:t xml:space="preserve"> de la página de </w:t>
-      </w:r>
+      </w:pPr>
       <w:proofErr w:type="spellStart"/>
       <w:r>
-        <w:t>Bitbucket</w:t>
+        <w:rPr>
+          <w:color w:val="002060"/>
+        </w:rPr>
+        <w:t>Commit</w:t>
       </w:r>
       <w:proofErr w:type="spellEnd"/>
       <w:r>
-        <w:t xml:space="preserve"> donde consten los </w:t>
-      </w:r>
-      <w:proofErr w:type="spellStart"/>
-      <w:r>
-        <w:t>commits</w:t>
-      </w:r>
-      <w:proofErr w:type="spellEnd"/>
-      <w:r>
-        <w:t xml:space="preserve"> realizados. Además, por cada estudiante deben elegir un par de </w:t>
-      </w:r>
-      <w:proofErr w:type="spellStart"/>
-      <w:r>
-        <w:t>commits</w:t>
-      </w:r>
-      <w:proofErr w:type="spellEnd"/>
-      <w:r>
-        <w:t xml:space="preserve"> y mostrar el detalle. Esto debería concordar con las tareas definidas para cada uno. Ejemplo:</w:t>
-      </w:r>
-    </w:p>
-    <w:p>
-      <w:pPr>
         <w:rPr>
           <w:color w:val="002060"/>
         </w:rPr>
-      </w:pPr>
-      <w:r>
+        <w:t xml:space="preserve"> 1</w:t>
+      </w:r>
+    </w:p>
+    <w:p>
+      <w:pPr>
+        <w:jc w:val="center"/>
         <w:rPr>
           <w:color w:val="002060"/>
         </w:rPr>
-        <w:t xml:space="preserve">Estudiante </w:t>
-      </w:r>
+      </w:pPr>
       <w:r>
         <w:rPr>
           <w:color w:val="002060"/>
         </w:rPr>
-        <w:t>(Nombres Apellidos)</w:t>
-      </w:r>
-      <w:r>
-        <w:rPr>
-          <w:color w:val="002060"/>
-        </w:rPr>
-        <w:t>:</w:t>
-      </w:r>
-    </w:p>
-    <w:p>
-      <w:pPr>
-        <w:rPr>
-          <w:color w:val="002060"/>
-        </w:rPr>
-      </w:pPr>
-      <w:proofErr w:type="spellStart"/>
-      <w:r>
-        <w:rPr>
-          <w:color w:val="002060"/>
-        </w:rPr>
-        <w:t>Commit</w:t>
-      </w:r>
-      <w:proofErr w:type="spellEnd"/>
-      <w:r>
-        <w:rPr>
-          <w:color w:val="002060"/>
-        </w:rPr>
-        <w:t xml:space="preserve"> 1</w:t>
-      </w:r>
-    </w:p>
-    <w:p>
-      <w:pPr>
-        <w:rPr>
-          <w:color w:val="002060"/>
-        </w:rPr>
-      </w:pPr>
-      <w:r>
-        <w:rPr>
-          <w:noProof/>
-        </w:rPr>
-        <w:lastRenderedPageBreak/>
         <w:drawing>
-          <wp:inline distT="0" distB="0" distL="0" distR="0" wp14:anchorId="1E19E256" wp14:editId="620CBE94">
-            <wp:extent cx="5400040" cy="3402965"/>
-            <wp:effectExtent l="0" t="0" r="0" b="6985"/>
+          <wp:inline distT="0" distB="0" distL="0" distR="0" wp14:anchorId="69EBB751" wp14:editId="1273DC79">
+            <wp:extent cx="4814386" cy="2390775"/>
+            <wp:effectExtent l="0" t="0" r="5715" b="0"/>
             <wp:docPr id="1" name="Imagen 1"/>
             <wp:cNvGraphicFramePr>
               <a:graphicFrameLocks xmlns:a="http://schemas.openxmlformats.org/drawingml/2006/main" noChangeAspect="1"/>
@@ -1459,7 +1592,76 @@
                     <pic:cNvPicPr/>
                   </pic:nvPicPr>
                   <pic:blipFill>
-                    <a:blip r:embed="rId10"/>
+                    <a:blip r:embed="rId11"/>
+                    <a:stretch>
+                      <a:fillRect/>
+                    </a:stretch>
+                  </pic:blipFill>
+                  <pic:spPr>
+                    <a:xfrm>
+                      <a:off x="0" y="0"/>
+                      <a:ext cx="4816909" cy="2392028"/>
+                    </a:xfrm>
+                    <a:prstGeom prst="rect">
+                      <a:avLst/>
+                    </a:prstGeom>
+                  </pic:spPr>
+                </pic:pic>
+              </a:graphicData>
+            </a:graphic>
+          </wp:inline>
+        </w:drawing>
+      </w:r>
+    </w:p>
+    <w:p>
+      <w:pPr>
+        <w:rPr>
+          <w:color w:val="002060"/>
+        </w:rPr>
+      </w:pPr>
+      <w:proofErr w:type="spellStart"/>
+      <w:r>
+        <w:rPr>
+          <w:color w:val="002060"/>
+        </w:rPr>
+        <w:t>Commit</w:t>
+      </w:r>
+      <w:proofErr w:type="spellEnd"/>
+      <w:r>
+        <w:rPr>
+          <w:color w:val="002060"/>
+        </w:rPr>
+        <w:t xml:space="preserve"> 2</w:t>
+      </w:r>
+    </w:p>
+    <w:p>
+      <w:pPr>
+        <w:rPr>
+          <w:color w:val="002060"/>
+        </w:rPr>
+      </w:pPr>
+      <w:r>
+        <w:rPr>
+          <w:noProof/>
+        </w:rPr>
+        <w:lastRenderedPageBreak/>
+        <w:drawing>
+          <wp:inline distT="0" distB="0" distL="0" distR="0" wp14:anchorId="1DF81C98" wp14:editId="526DAB1D">
+            <wp:extent cx="5400040" cy="3402965"/>
+            <wp:effectExtent l="0" t="0" r="0" b="6985"/>
+            <wp:docPr id="3" name="Imagen 3"/>
+            <wp:cNvGraphicFramePr>
+              <a:graphicFrameLocks xmlns:a="http://schemas.openxmlformats.org/drawingml/2006/main" noChangeAspect="1"/>
+            </wp:cNvGraphicFramePr>
+            <a:graphic xmlns:a="http://schemas.openxmlformats.org/drawingml/2006/main">
+              <a:graphicData uri="http://schemas.openxmlformats.org/drawingml/2006/picture">
+                <pic:pic xmlns:pic="http://schemas.openxmlformats.org/drawingml/2006/picture">
+                  <pic:nvPicPr>
+                    <pic:cNvPr id="1" name=""/>
+                    <pic:cNvPicPr/>
+                  </pic:nvPicPr>
+                  <pic:blipFill>
+                    <a:blip r:embed="rId12"/>
                     <a:stretch>
                       <a:fillRect/>
                     </a:stretch>
@@ -1498,7 +1700,7 @@
         <w:rPr>
           <w:color w:val="002060"/>
         </w:rPr>
-        <w:t xml:space="preserve"> 2</w:t>
+        <w:t xml:space="preserve"> 3</w:t>
       </w:r>
     </w:p>
     <w:p>
@@ -1512,10 +1714,10 @@
           <w:noProof/>
         </w:rPr>
         <w:drawing>
-          <wp:inline distT="0" distB="0" distL="0" distR="0" wp14:anchorId="1DF81C98" wp14:editId="526DAB1D">
+          <wp:inline distT="0" distB="0" distL="0" distR="0" wp14:anchorId="544A64B4" wp14:editId="4506402E">
             <wp:extent cx="5400040" cy="3402965"/>
             <wp:effectExtent l="0" t="0" r="0" b="6985"/>
-            <wp:docPr id="3" name="Imagen 3"/>
+            <wp:docPr id="4" name="Imagen 4"/>
             <wp:cNvGraphicFramePr>
               <a:graphicFrameLocks xmlns:a="http://schemas.openxmlformats.org/drawingml/2006/main" noChangeAspect="1"/>
             </wp:cNvGraphicFramePr>
@@ -1527,7 +1729,7 @@
                     <pic:cNvPicPr/>
                   </pic:nvPicPr>
                   <pic:blipFill>
-                    <a:blip r:embed="rId10"/>
+                    <a:blip r:embed="rId12"/>
                     <a:stretch>
                       <a:fillRect/>
                     </a:stretch>
@@ -1554,370 +1756,302 @@
           <w:color w:val="002060"/>
         </w:rPr>
       </w:pPr>
+      <w:r>
+        <w:rPr>
+          <w:color w:val="002060"/>
+        </w:rPr>
+        <w:t xml:space="preserve">Estudiante </w:t>
+      </w:r>
+      <w:r>
+        <w:rPr>
+          <w:color w:val="002060"/>
+        </w:rPr>
+        <w:t>(Nombres Apellidos)</w:t>
+      </w:r>
+      <w:r>
+        <w:rPr>
+          <w:color w:val="002060"/>
+        </w:rPr>
+        <w:t>:</w:t>
+      </w:r>
+    </w:p>
+    <w:p>
+      <w:r>
+        <w:t>(screenshot</w:t>
+      </w:r>
+      <w:r>
+        <w:t>s</w:t>
+      </w:r>
+      <w:r>
+        <w:t>)</w:t>
+      </w:r>
+    </w:p>
+    <w:p>
+      <w:pPr>
+        <w:rPr>
+          <w:color w:val="002060"/>
+        </w:rPr>
+      </w:pPr>
+      <w:r>
+        <w:rPr>
+          <w:color w:val="002060"/>
+        </w:rPr>
+        <w:t xml:space="preserve">Estudiante </w:t>
+      </w:r>
+      <w:r>
+        <w:rPr>
+          <w:color w:val="002060"/>
+        </w:rPr>
+        <w:t>(Nombres Apellidos)</w:t>
+      </w:r>
+      <w:r>
+        <w:rPr>
+          <w:color w:val="002060"/>
+        </w:rPr>
+        <w:t>:</w:t>
+      </w:r>
+    </w:p>
+    <w:p>
+      <w:r>
+        <w:t>(screenshot</w:t>
+      </w:r>
+      <w:r>
+        <w:t>s</w:t>
+      </w:r>
+      <w:r>
+        <w:t>)</w:t>
+      </w:r>
+    </w:p>
+    <w:p>
+      <w:pPr>
+        <w:pStyle w:val="Ttulo1"/>
+      </w:pPr>
+      <w:r>
+        <w:lastRenderedPageBreak/>
+        <w:t xml:space="preserve">Identificación de </w:t>
+      </w:r>
+      <w:r>
+        <w:t>teoría aplicada en</w:t>
+      </w:r>
+      <w:r>
+        <w:t xml:space="preserve"> programación orientada a objetos.</w:t>
+      </w:r>
+    </w:p>
+    <w:p>
+      <w:pPr>
+        <w:jc w:val="both"/>
+      </w:pPr>
+      <w:r>
+        <w:t>En esta sección deberán incluir el detalle de los bloques de código de su proyecto donde identifican cada pilar de este paradigma: Abstracción, Encapsulamiento, Herencia y Polimorfismo. Además, deberán mostrar donde usan la interface Comparable</w:t>
+      </w:r>
+      <w:r>
+        <w:t xml:space="preserve"> y una descripción de porqué se ha decidido aplicar el usar de cada uno de estos conceptos en sus proyectos.  Si no incluyen la explicación adecuada, este punto no será válido. Ejemplo:</w:t>
+      </w:r>
+    </w:p>
+    <w:p>
+      <w:pPr>
+        <w:pStyle w:val="Ttulo2"/>
+        <w:rPr>
+          <w:b/>
+        </w:rPr>
+      </w:pPr>
       <w:proofErr w:type="spellStart"/>
       <w:r>
         <w:rPr>
-          <w:color w:val="002060"/>
-        </w:rPr>
-        <w:t>Commit</w:t>
+          <w:b/>
+        </w:rPr>
+        <w:t>Threads</w:t>
       </w:r>
       <w:proofErr w:type="spellEnd"/>
-      <w:r>
-        <w:rPr>
-          <w:color w:val="002060"/>
-        </w:rPr>
-        <w:t xml:space="preserve"> 3</w:t>
-      </w:r>
-    </w:p>
-    <w:p>
-      <w:pPr>
-        <w:rPr>
-          <w:color w:val="002060"/>
-        </w:rPr>
-      </w:pPr>
-      <w:r>
-        <w:rPr>
-          <w:noProof/>
-        </w:rPr>
+    </w:p>
+    <w:p>
+      <w:r>
+        <w:t>(screenshots)</w:t>
+      </w:r>
+    </w:p>
+    <w:p>
+      <w:r>
+        <w:t>Explicación</w:t>
+      </w:r>
+    </w:p>
+    <w:p>
+      <w:pPr>
+        <w:pStyle w:val="Ttulo2"/>
+        <w:rPr>
+          <w:b/>
+        </w:rPr>
+      </w:pPr>
+      <w:r>
+        <w:rPr>
+          <w:b/>
+        </w:rPr>
+        <w:t>Manejo de Excepciones</w:t>
+      </w:r>
+      <w:r>
+        <w:rPr>
+          <w:b/>
+        </w:rPr>
+        <w:t xml:space="preserve"> </w:t>
+      </w:r>
+    </w:p>
+    <w:p>
+      <w:r>
+        <w:t>(screenshots)</w:t>
+      </w:r>
+    </w:p>
+    <w:p>
+      <w:r>
+        <w:t>Explicación</w:t>
+      </w:r>
+    </w:p>
+    <w:p>
+      <w:pPr>
+        <w:pStyle w:val="Ttulo2"/>
+        <w:rPr>
+          <w:b/>
+        </w:rPr>
+      </w:pPr>
+      <w:r>
+        <w:rPr>
+          <w:b/>
+        </w:rPr>
+        <w:t>Manejo de Archivos</w:t>
+      </w:r>
+    </w:p>
+    <w:p>
+      <w:r>
+        <w:t>(screenshots)</w:t>
+      </w:r>
+    </w:p>
+    <w:p>
+      <w:r>
+        <w:t>Explicación</w:t>
+      </w:r>
+    </w:p>
+    <w:p/>
+    <w:p>
+      <w:pPr>
+        <w:pStyle w:val="Ttulo2"/>
+        <w:rPr>
+          <w:b/>
+        </w:rPr>
+      </w:pPr>
+      <w:r>
+        <w:rPr>
+          <w:b/>
+        </w:rPr>
+        <w:t>Manejo de objetos a partir de datos de archivos</w:t>
+      </w:r>
+    </w:p>
+    <w:p>
+      <w:r>
+        <w:t>(screenshots)</w:t>
+      </w:r>
+    </w:p>
+    <w:p/>
+    <w:p>
+      <w:pPr>
+        <w:pStyle w:val="Ttulo2"/>
+        <w:rPr>
+          <w:b/>
+        </w:rPr>
+      </w:pPr>
+      <w:r>
+        <w:rPr>
+          <w:b/>
+        </w:rPr>
+        <w:t>Serialización</w:t>
+      </w:r>
+    </w:p>
+    <w:p>
+      <w:r>
+        <w:t>(screenshots)</w:t>
+      </w:r>
+    </w:p>
+    <w:p>
+      <w:r>
+        <w:t>Explicación</w:t>
+      </w:r>
+    </w:p>
+    <w:p/>
+    <w:p>
+      <w:pPr>
+        <w:pStyle w:val="Ttulo2"/>
+        <w:rPr>
+          <w:b/>
+        </w:rPr>
+      </w:pPr>
+      <w:r>
+        <w:rPr>
+          <w:b/>
+        </w:rPr>
+        <w:t>Controladores de eventos</w:t>
+      </w:r>
+      <w:r>
+        <w:rPr>
+          <w:b/>
+        </w:rPr>
+        <w:t xml:space="preserve"> </w:t>
+      </w:r>
+    </w:p>
+    <w:p>
+      <w:r>
+        <w:t>(screenshots)</w:t>
+      </w:r>
+    </w:p>
+    <w:p>
+      <w:r>
+        <w:t>Explicación</w:t>
+      </w:r>
+    </w:p>
+    <w:p/>
+    <w:p>
+      <w:pPr>
+        <w:pStyle w:val="Ttulo2"/>
+        <w:rPr>
+          <w:b/>
+        </w:rPr>
+      </w:pPr>
+      <w:r>
+        <w:rPr>
+          <w:b/>
+        </w:rPr>
+        <w:t>Interfaz Comparable</w:t>
+      </w:r>
+    </w:p>
+    <w:p>
+      <w:r>
+        <w:t>(screenshots)</w:t>
+      </w:r>
+    </w:p>
+    <w:p>
+      <w:r>
+        <w:t>Explicación</w:t>
+      </w:r>
+    </w:p>
+    <w:p/>
+    <w:p>
+      <w:pPr>
+        <w:pStyle w:val="Ttulo2"/>
+        <w:rPr>
+          <w:b/>
+        </w:rPr>
+      </w:pPr>
+      <w:r>
+        <w:rPr>
+          <w:b/>
+        </w:rPr>
+        <w:t>Diseño de interfaz dinámico</w:t>
+      </w:r>
+    </w:p>
+    <w:p>
+      <w:r>
+        <w:t>(screenshots)</w:t>
+      </w:r>
+    </w:p>
+    <w:p>
+      <w:r>
         <w:lastRenderedPageBreak/>
-        <w:drawing>
-          <wp:inline distT="0" distB="0" distL="0" distR="0" wp14:anchorId="544A64B4" wp14:editId="4506402E">
-            <wp:extent cx="5400040" cy="3402965"/>
-            <wp:effectExtent l="0" t="0" r="0" b="6985"/>
-            <wp:docPr id="4" name="Imagen 4"/>
-            <wp:cNvGraphicFramePr>
-              <a:graphicFrameLocks xmlns:a="http://schemas.openxmlformats.org/drawingml/2006/main" noChangeAspect="1"/>
-            </wp:cNvGraphicFramePr>
-            <a:graphic xmlns:a="http://schemas.openxmlformats.org/drawingml/2006/main">
-              <a:graphicData uri="http://schemas.openxmlformats.org/drawingml/2006/picture">
-                <pic:pic xmlns:pic="http://schemas.openxmlformats.org/drawingml/2006/picture">
-                  <pic:nvPicPr>
-                    <pic:cNvPr id="1" name=""/>
-                    <pic:cNvPicPr/>
-                  </pic:nvPicPr>
-                  <pic:blipFill>
-                    <a:blip r:embed="rId10"/>
-                    <a:stretch>
-                      <a:fillRect/>
-                    </a:stretch>
-                  </pic:blipFill>
-                  <pic:spPr>
-                    <a:xfrm>
-                      <a:off x="0" y="0"/>
-                      <a:ext cx="5400040" cy="3402965"/>
-                    </a:xfrm>
-                    <a:prstGeom prst="rect">
-                      <a:avLst/>
-                    </a:prstGeom>
-                  </pic:spPr>
-                </pic:pic>
-              </a:graphicData>
-            </a:graphic>
-          </wp:inline>
-        </w:drawing>
-      </w:r>
-    </w:p>
-    <w:p>
-      <w:pPr>
-        <w:rPr>
-          <w:color w:val="002060"/>
-        </w:rPr>
-      </w:pPr>
-      <w:r>
-        <w:rPr>
-          <w:color w:val="002060"/>
-        </w:rPr>
-        <w:t xml:space="preserve">Estudiante </w:t>
-      </w:r>
-      <w:r>
-        <w:rPr>
-          <w:color w:val="002060"/>
-        </w:rPr>
-        <w:t>(Nombres Apellidos)</w:t>
-      </w:r>
-      <w:r>
-        <w:rPr>
-          <w:color w:val="002060"/>
-        </w:rPr>
-        <w:t>:</w:t>
-      </w:r>
-    </w:p>
-    <w:p>
-      <w:r>
-        <w:t>(screenshot</w:t>
-      </w:r>
-      <w:r>
-        <w:t>s</w:t>
-      </w:r>
-      <w:r>
-        <w:t>)</w:t>
-      </w:r>
-    </w:p>
-    <w:p>
-      <w:pPr>
-        <w:rPr>
-          <w:color w:val="002060"/>
-        </w:rPr>
-      </w:pPr>
-      <w:r>
-        <w:rPr>
-          <w:color w:val="002060"/>
-        </w:rPr>
-        <w:t xml:space="preserve">Estudiante </w:t>
-      </w:r>
-      <w:r>
-        <w:rPr>
-          <w:color w:val="002060"/>
-        </w:rPr>
-        <w:t>(Nombres Apellidos)</w:t>
-      </w:r>
-      <w:r>
-        <w:rPr>
-          <w:color w:val="002060"/>
-        </w:rPr>
-        <w:t>:</w:t>
-      </w:r>
-    </w:p>
-    <w:p>
-      <w:r>
-        <w:t>(screenshot</w:t>
-      </w:r>
-      <w:r>
-        <w:t>s</w:t>
-      </w:r>
-      <w:r>
-        <w:t>)</w:t>
-      </w:r>
-    </w:p>
-    <w:p>
-      <w:pPr>
-        <w:pStyle w:val="Ttulo1"/>
-      </w:pPr>
-      <w:r>
-        <w:t xml:space="preserve">Identificación de </w:t>
-      </w:r>
-      <w:r>
-        <w:t>teoría aplicada en</w:t>
-      </w:r>
-      <w:r>
-        <w:t xml:space="preserve"> programación orientada a objetos.</w:t>
-      </w:r>
-    </w:p>
-    <w:p>
-      <w:pPr>
-        <w:jc w:val="both"/>
-      </w:pPr>
-      <w:r>
-        <w:t>En esta sección deberán incluir el detalle de los bloques de código de su proyecto donde identifican cada pilar de este paradigma: Abstracción, Encapsulamiento, Herencia y Polimorfismo. Además, deberán mostrar donde usan la interface Comparable</w:t>
-      </w:r>
-      <w:r>
-        <w:t xml:space="preserve"> y una descripción de porqué se ha decidido aplicar el usar de cada uno de estos conceptos en sus proyectos.  Si no incluyen la explicación adecuada, este punto no será válido. Ejemplo:</w:t>
-      </w:r>
-    </w:p>
-    <w:p>
-      <w:pPr>
-        <w:pStyle w:val="Ttulo2"/>
-        <w:rPr>
-          <w:b/>
-        </w:rPr>
-      </w:pPr>
-      <w:proofErr w:type="spellStart"/>
-      <w:r>
-        <w:rPr>
-          <w:b/>
-        </w:rPr>
-        <w:t>Threads</w:t>
-      </w:r>
-      <w:proofErr w:type="spellEnd"/>
-    </w:p>
-    <w:p>
-      <w:r>
-        <w:t>(screenshots)</w:t>
-      </w:r>
-    </w:p>
-    <w:p>
-      <w:r>
-        <w:t>Explicación</w:t>
-      </w:r>
-    </w:p>
-    <w:p>
-      <w:pPr>
-        <w:pStyle w:val="Ttulo2"/>
-        <w:rPr>
-          <w:b/>
-        </w:rPr>
-      </w:pPr>
-      <w:r>
-        <w:rPr>
-          <w:b/>
-        </w:rPr>
-        <w:t>Manejo de Excepciones</w:t>
-      </w:r>
-      <w:r>
-        <w:rPr>
-          <w:b/>
-        </w:rPr>
-        <w:t xml:space="preserve"> </w:t>
-      </w:r>
-    </w:p>
-    <w:p>
-      <w:r>
-        <w:t>(screenshots)</w:t>
-      </w:r>
-    </w:p>
-    <w:p>
-      <w:r>
-        <w:t>Explicación</w:t>
-      </w:r>
-    </w:p>
-    <w:p>
-      <w:pPr>
-        <w:pStyle w:val="Ttulo2"/>
-        <w:rPr>
-          <w:b/>
-        </w:rPr>
-      </w:pPr>
-      <w:r>
-        <w:rPr>
-          <w:b/>
-        </w:rPr>
-        <w:t>Manejo de Archivos</w:t>
-      </w:r>
-    </w:p>
-    <w:p>
-      <w:r>
-        <w:t>(screenshots)</w:t>
-      </w:r>
-    </w:p>
-    <w:p>
-      <w:r>
-        <w:t>Explicación</w:t>
-      </w:r>
-    </w:p>
-    <w:p/>
-    <w:p>
-      <w:pPr>
-        <w:pStyle w:val="Ttulo2"/>
-        <w:rPr>
-          <w:b/>
-        </w:rPr>
-      </w:pPr>
-      <w:r>
-        <w:rPr>
-          <w:b/>
-        </w:rPr>
-        <w:lastRenderedPageBreak/>
-        <w:t>Manejo de objetos a partir de datos de archivos</w:t>
-      </w:r>
-    </w:p>
-    <w:p>
-      <w:r>
-        <w:t>(screenshots)</w:t>
-      </w:r>
-    </w:p>
-    <w:p/>
-    <w:p>
-      <w:pPr>
-        <w:pStyle w:val="Ttulo2"/>
-        <w:rPr>
-          <w:b/>
-        </w:rPr>
-      </w:pPr>
-      <w:r>
-        <w:rPr>
-          <w:b/>
-        </w:rPr>
-        <w:t>Serialización</w:t>
-      </w:r>
-    </w:p>
-    <w:p>
-      <w:r>
-        <w:t>(screenshots)</w:t>
-      </w:r>
-    </w:p>
-    <w:p>
-      <w:r>
-        <w:t>Explicación</w:t>
-      </w:r>
-    </w:p>
-    <w:p/>
-    <w:p>
-      <w:pPr>
-        <w:pStyle w:val="Ttulo2"/>
-        <w:rPr>
-          <w:b/>
-        </w:rPr>
-      </w:pPr>
-      <w:r>
-        <w:rPr>
-          <w:b/>
-        </w:rPr>
-        <w:t>Controladores de eventos</w:t>
-      </w:r>
-      <w:r>
-        <w:rPr>
-          <w:b/>
-        </w:rPr>
-        <w:t xml:space="preserve"> </w:t>
-      </w:r>
-    </w:p>
-    <w:p>
-      <w:r>
-        <w:t>(screenshots)</w:t>
-      </w:r>
-    </w:p>
-    <w:p>
-      <w:r>
-        <w:t>Explicación</w:t>
-      </w:r>
-    </w:p>
-    <w:p/>
-    <w:p>
-      <w:pPr>
-        <w:pStyle w:val="Ttulo2"/>
-        <w:rPr>
-          <w:b/>
-        </w:rPr>
-      </w:pPr>
-      <w:r>
-        <w:rPr>
-          <w:b/>
-        </w:rPr>
-        <w:t>Interfaz Comparable</w:t>
-      </w:r>
-    </w:p>
-    <w:p>
-      <w:r>
-        <w:t>(screenshots)</w:t>
-      </w:r>
-    </w:p>
-    <w:p>
-      <w:r>
-        <w:t>Explicación</w:t>
-      </w:r>
-    </w:p>
-    <w:p/>
-    <w:p>
-      <w:pPr>
-        <w:pStyle w:val="Ttulo2"/>
-        <w:rPr>
-          <w:b/>
-        </w:rPr>
-      </w:pPr>
-      <w:r>
-        <w:rPr>
-          <w:b/>
-        </w:rPr>
-        <w:t>Diseño de interfaz dinámico</w:t>
-      </w:r>
-    </w:p>
-    <w:p>
-      <w:r>
-        <w:t>(screenshots)</w:t>
-      </w:r>
-    </w:p>
-    <w:p>
-      <w:r>
         <w:t>Explicación</w:t>
       </w:r>
     </w:p>
@@ -1970,7 +2104,7 @@
 </file>
 
 <file path=word/endnotes.xml><?xml version="1.0" encoding="utf-8"?>
-<w:endnotes xmlns:wpc="http://schemas.microsoft.com/office/word/2010/wordprocessingCanvas" xmlns:cx="http://schemas.microsoft.com/office/drawing/2014/chartex" xmlns:cx1="http://schemas.microsoft.com/office/drawing/2015/9/8/chartex" xmlns:cx2="http://schemas.microsoft.com/office/drawing/2015/10/21/chartex" xmlns:cx3="http://schemas.microsoft.com/office/drawing/2016/5/9/chartex" xmlns:cx4="http://schemas.microsoft.com/office/drawing/2016/5/10/chartex" xmlns:cx5="http://schemas.microsoft.com/office/drawing/2016/5/11/chartex" xmlns:cx6="http://schemas.microsoft.com/office/drawing/2016/5/12/chartex" xmlns:cx7="http://schemas.microsoft.com/office/drawing/2016/5/13/chartex" xmlns:cx8="http://schemas.microsoft.com/office/drawing/2016/5/14/chartex" xmlns:mc="http://schemas.openxmlformats.org/markup-compatibility/2006" xmlns:aink="http://schemas.microsoft.com/office/drawing/2016/ink" xmlns:am3d="http://schemas.microsoft.com/office/drawing/2017/model3d" xmlns:o="urn:schemas-microsoft-com:office:office" xmlns:oel="http://schemas.microsoft.com/office/2019/extlst" xmlns:r="http://schemas.openxmlformats.org/officeDocument/2006/relationships" xmlns:m="http://schemas.openxmlformats.org/officeDocument/2006/math" xmlns:v="urn:schemas-microsoft-com:vml" xmlns:wp14="http://schemas.microsoft.com/office/word/2010/wordprocessingDrawing" xmlns:wp="http://schemas.openxmlformats.org/drawingml/2006/wordprocessingDrawing" xmlns:w10="urn:schemas-microsoft-com:office:word" xmlns:w="http://schemas.openxmlformats.org/wordprocessingml/2006/main" xmlns:w14="http://schemas.microsoft.com/office/word/2010/wordml" xmlns:w15="http://schemas.microsoft.com/office/word/2012/wordml" xmlns:w16cex="http://schemas.microsoft.com/office/word/2018/wordml/cex" xmlns:w16cid="http://schemas.microsoft.com/office/word/2016/wordml/cid" xmlns:w16="http://schemas.microsoft.com/office/word/2018/wordml" xmlns:w16sdtdh="http://schemas.microsoft.com/office/word/2020/wordml/sdtdatahash" xmlns:w16se="http://schemas.microsoft.com/office/word/2015/wordml/symex" xmlns:wpg="http://schemas.microsoft.com/office/word/2010/wordprocessingGroup" xmlns:wpi="http://schemas.microsoft.com/office/word/2010/wordprocessingInk" xmlns:wne="http://schemas.microsoft.com/office/word/2006/wordml" xmlns:wps="http://schemas.microsoft.com/office/word/2010/wordprocessingShape" mc:Ignorable="w14 w15 w16se w16cid w16 w16cex w16sdtdh wp14">
+<w:endnotes xmlns:wpc="http://schemas.microsoft.com/office/word/2010/wordprocessingCanvas" xmlns:cx="http://schemas.microsoft.com/office/drawing/2014/chartex" xmlns:cx1="http://schemas.microsoft.com/office/drawing/2015/9/8/chartex" xmlns:cx2="http://schemas.microsoft.com/office/drawing/2015/10/21/chartex" xmlns:cx3="http://schemas.microsoft.com/office/drawing/2016/5/9/chartex" xmlns:cx4="http://schemas.microsoft.com/office/drawing/2016/5/10/chartex" xmlns:cx5="http://schemas.microsoft.com/office/drawing/2016/5/11/chartex" xmlns:cx6="http://schemas.microsoft.com/office/drawing/2016/5/12/chartex" xmlns:cx7="http://schemas.microsoft.com/office/drawing/2016/5/13/chartex" xmlns:cx8="http://schemas.microsoft.com/office/drawing/2016/5/14/chartex" xmlns:mc="http://schemas.openxmlformats.org/markup-compatibility/2006" xmlns:aink="http://schemas.microsoft.com/office/drawing/2016/ink" xmlns:am3d="http://schemas.microsoft.com/office/drawing/2017/model3d" xmlns:o="urn:schemas-microsoft-com:office:office" xmlns:r="http://schemas.openxmlformats.org/officeDocument/2006/relationships" xmlns:m="http://schemas.openxmlformats.org/officeDocument/2006/math" xmlns:v="urn:schemas-microsoft-com:vml" xmlns:wp14="http://schemas.microsoft.com/office/word/2010/wordprocessingDrawing" xmlns:wp="http://schemas.openxmlformats.org/drawingml/2006/wordprocessingDrawing" xmlns:w10="urn:schemas-microsoft-com:office:word" xmlns:w="http://schemas.openxmlformats.org/wordprocessingml/2006/main" xmlns:w14="http://schemas.microsoft.com/office/word/2010/wordml" xmlns:w15="http://schemas.microsoft.com/office/word/2012/wordml" xmlns:w16cex="http://schemas.microsoft.com/office/word/2018/wordml/cex" xmlns:w16cid="http://schemas.microsoft.com/office/word/2016/wordml/cid" xmlns:w16="http://schemas.microsoft.com/office/word/2018/wordml" xmlns:w16sdtdh="http://schemas.microsoft.com/office/word/2020/wordml/sdtdatahash" xmlns:w16se="http://schemas.microsoft.com/office/word/2015/wordml/symex" xmlns:wpg="http://schemas.microsoft.com/office/word/2010/wordprocessingGroup" xmlns:wpi="http://schemas.microsoft.com/office/word/2010/wordprocessingInk" xmlns:wne="http://schemas.microsoft.com/office/word/2006/wordml" xmlns:wps="http://schemas.microsoft.com/office/word/2010/wordprocessingShape" mc:Ignorable="w14 w15 w16se w16cid w16 w16cex w16sdtdh wp14">
   <w:endnote w:type="separator" w:id="-1">
     <w:p>
       <w:pPr>
@@ -1995,7 +2129,7 @@
 </file>
 
 <file path=word/footnotes.xml><?xml version="1.0" encoding="utf-8"?>
-<w:footnotes xmlns:wpc="http://schemas.microsoft.com/office/word/2010/wordprocessingCanvas" xmlns:cx="http://schemas.microsoft.com/office/drawing/2014/chartex" xmlns:cx1="http://schemas.microsoft.com/office/drawing/2015/9/8/chartex" xmlns:cx2="http://schemas.microsoft.com/office/drawing/2015/10/21/chartex" xmlns:cx3="http://schemas.microsoft.com/office/drawing/2016/5/9/chartex" xmlns:cx4="http://schemas.microsoft.com/office/drawing/2016/5/10/chartex" xmlns:cx5="http://schemas.microsoft.com/office/drawing/2016/5/11/chartex" xmlns:cx6="http://schemas.microsoft.com/office/drawing/2016/5/12/chartex" xmlns:cx7="http://schemas.microsoft.com/office/drawing/2016/5/13/chartex" xmlns:cx8="http://schemas.microsoft.com/office/drawing/2016/5/14/chartex" xmlns:mc="http://schemas.openxmlformats.org/markup-compatibility/2006" xmlns:aink="http://schemas.microsoft.com/office/drawing/2016/ink" xmlns:am3d="http://schemas.microsoft.com/office/drawing/2017/model3d" xmlns:o="urn:schemas-microsoft-com:office:office" xmlns:oel="http://schemas.microsoft.com/office/2019/extlst" xmlns:r="http://schemas.openxmlformats.org/officeDocument/2006/relationships" xmlns:m="http://schemas.openxmlformats.org/officeDocument/2006/math" xmlns:v="urn:schemas-microsoft-com:vml" xmlns:wp14="http://schemas.microsoft.com/office/word/2010/wordprocessingDrawing" xmlns:wp="http://schemas.openxmlformats.org/drawingml/2006/wordprocessingDrawing" xmlns:w10="urn:schemas-microsoft-com:office:word" xmlns:w="http://schemas.openxmlformats.org/wordprocessingml/2006/main" xmlns:w14="http://schemas.microsoft.com/office/word/2010/wordml" xmlns:w15="http://schemas.microsoft.com/office/word/2012/wordml" xmlns:w16cex="http://schemas.microsoft.com/office/word/2018/wordml/cex" xmlns:w16cid="http://schemas.microsoft.com/office/word/2016/wordml/cid" xmlns:w16="http://schemas.microsoft.com/office/word/2018/wordml" xmlns:w16sdtdh="http://schemas.microsoft.com/office/word/2020/wordml/sdtdatahash" xmlns:w16se="http://schemas.microsoft.com/office/word/2015/wordml/symex" xmlns:wpg="http://schemas.microsoft.com/office/word/2010/wordprocessingGroup" xmlns:wpi="http://schemas.microsoft.com/office/word/2010/wordprocessingInk" xmlns:wne="http://schemas.microsoft.com/office/word/2006/wordml" xmlns:wps="http://schemas.microsoft.com/office/word/2010/wordprocessingShape" mc:Ignorable="w14 w15 w16se w16cid w16 w16cex w16sdtdh wp14">
+<w:footnotes xmlns:wpc="http://schemas.microsoft.com/office/word/2010/wordprocessingCanvas" xmlns:cx="http://schemas.microsoft.com/office/drawing/2014/chartex" xmlns:cx1="http://schemas.microsoft.com/office/drawing/2015/9/8/chartex" xmlns:cx2="http://schemas.microsoft.com/office/drawing/2015/10/21/chartex" xmlns:cx3="http://schemas.microsoft.com/office/drawing/2016/5/9/chartex" xmlns:cx4="http://schemas.microsoft.com/office/drawing/2016/5/10/chartex" xmlns:cx5="http://schemas.microsoft.com/office/drawing/2016/5/11/chartex" xmlns:cx6="http://schemas.microsoft.com/office/drawing/2016/5/12/chartex" xmlns:cx7="http://schemas.microsoft.com/office/drawing/2016/5/13/chartex" xmlns:cx8="http://schemas.microsoft.com/office/drawing/2016/5/14/chartex" xmlns:mc="http://schemas.openxmlformats.org/markup-compatibility/2006" xmlns:aink="http://schemas.microsoft.com/office/drawing/2016/ink" xmlns:am3d="http://schemas.microsoft.com/office/drawing/2017/model3d" xmlns:o="urn:schemas-microsoft-com:office:office" xmlns:r="http://schemas.openxmlformats.org/officeDocument/2006/relationships" xmlns:m="http://schemas.openxmlformats.org/officeDocument/2006/math" xmlns:v="urn:schemas-microsoft-com:vml" xmlns:wp14="http://schemas.microsoft.com/office/word/2010/wordprocessingDrawing" xmlns:wp="http://schemas.openxmlformats.org/drawingml/2006/wordprocessingDrawing" xmlns:w10="urn:schemas-microsoft-com:office:word" xmlns:w="http://schemas.openxmlformats.org/wordprocessingml/2006/main" xmlns:w14="http://schemas.microsoft.com/office/word/2010/wordml" xmlns:w15="http://schemas.microsoft.com/office/word/2012/wordml" xmlns:w16cex="http://schemas.microsoft.com/office/word/2018/wordml/cex" xmlns:w16cid="http://schemas.microsoft.com/office/word/2016/wordml/cid" xmlns:w16="http://schemas.microsoft.com/office/word/2018/wordml" xmlns:w16sdtdh="http://schemas.microsoft.com/office/word/2020/wordml/sdtdatahash" xmlns:w16se="http://schemas.microsoft.com/office/word/2015/wordml/symex" xmlns:wpg="http://schemas.microsoft.com/office/word/2010/wordprocessingGroup" xmlns:wpi="http://schemas.microsoft.com/office/word/2010/wordprocessingInk" xmlns:wne="http://schemas.microsoft.com/office/word/2006/wordml" xmlns:wps="http://schemas.microsoft.com/office/word/2010/wordprocessingShape" mc:Ignorable="w14 w15 w16se w16cid w16 w16cex w16sdtdh wp14">
   <w:footnote w:type="separator" w:id="-1">
     <w:p>
       <w:pPr>
@@ -2020,7 +2154,7 @@
 </file>
 
 <file path=word/numbering.xml><?xml version="1.0" encoding="utf-8"?>
-<w:numbering xmlns:wpc="http://schemas.microsoft.com/office/word/2010/wordprocessingCanvas" xmlns:cx="http://schemas.microsoft.com/office/drawing/2014/chartex" xmlns:cx1="http://schemas.microsoft.com/office/drawing/2015/9/8/chartex" xmlns:cx2="http://schemas.microsoft.com/office/drawing/2015/10/21/chartex" xmlns:cx3="http://schemas.microsoft.com/office/drawing/2016/5/9/chartex" xmlns:cx4="http://schemas.microsoft.com/office/drawing/2016/5/10/chartex" xmlns:cx5="http://schemas.microsoft.com/office/drawing/2016/5/11/chartex" xmlns:cx6="http://schemas.microsoft.com/office/drawing/2016/5/12/chartex" xmlns:cx7="http://schemas.microsoft.com/office/drawing/2016/5/13/chartex" xmlns:cx8="http://schemas.microsoft.com/office/drawing/2016/5/14/chartex" xmlns:mc="http://schemas.openxmlformats.org/markup-compatibility/2006" xmlns:aink="http://schemas.microsoft.com/office/drawing/2016/ink" xmlns:am3d="http://schemas.microsoft.com/office/drawing/2017/model3d" xmlns:o="urn:schemas-microsoft-com:office:office" xmlns:oel="http://schemas.microsoft.com/office/2019/extlst" xmlns:r="http://schemas.openxmlformats.org/officeDocument/2006/relationships" xmlns:m="http://schemas.openxmlformats.org/officeDocument/2006/math" xmlns:v="urn:schemas-microsoft-com:vml" xmlns:wp14="http://schemas.microsoft.com/office/word/2010/wordprocessingDrawing" xmlns:wp="http://schemas.openxmlformats.org/drawingml/2006/wordprocessingDrawing" xmlns:w10="urn:schemas-microsoft-com:office:word" xmlns:w="http://schemas.openxmlformats.org/wordprocessingml/2006/main" xmlns:w14="http://schemas.microsoft.com/office/word/2010/wordml" xmlns:w15="http://schemas.microsoft.com/office/word/2012/wordml" xmlns:w16cex="http://schemas.microsoft.com/office/word/2018/wordml/cex" xmlns:w16cid="http://schemas.microsoft.com/office/word/2016/wordml/cid" xmlns:w16="http://schemas.microsoft.com/office/word/2018/wordml" xmlns:w16sdtdh="http://schemas.microsoft.com/office/word/2020/wordml/sdtdatahash" xmlns:w16se="http://schemas.microsoft.com/office/word/2015/wordml/symex" xmlns:wpg="http://schemas.microsoft.com/office/word/2010/wordprocessingGroup" xmlns:wpi="http://schemas.microsoft.com/office/word/2010/wordprocessingInk" xmlns:wne="http://schemas.microsoft.com/office/word/2006/wordml" xmlns:wps="http://schemas.microsoft.com/office/word/2010/wordprocessingShape" mc:Ignorable="w14 w15 w16se w16cid w16 w16cex w16sdtdh wp14">
+<w:numbering xmlns:wpc="http://schemas.microsoft.com/office/word/2010/wordprocessingCanvas" xmlns:cx="http://schemas.microsoft.com/office/drawing/2014/chartex" xmlns:cx1="http://schemas.microsoft.com/office/drawing/2015/9/8/chartex" xmlns:cx2="http://schemas.microsoft.com/office/drawing/2015/10/21/chartex" xmlns:cx3="http://schemas.microsoft.com/office/drawing/2016/5/9/chartex" xmlns:cx4="http://schemas.microsoft.com/office/drawing/2016/5/10/chartex" xmlns:cx5="http://schemas.microsoft.com/office/drawing/2016/5/11/chartex" xmlns:cx6="http://schemas.microsoft.com/office/drawing/2016/5/12/chartex" xmlns:cx7="http://schemas.microsoft.com/office/drawing/2016/5/13/chartex" xmlns:cx8="http://schemas.microsoft.com/office/drawing/2016/5/14/chartex" xmlns:mc="http://schemas.openxmlformats.org/markup-compatibility/2006" xmlns:aink="http://schemas.microsoft.com/office/drawing/2016/ink" xmlns:am3d="http://schemas.microsoft.com/office/drawing/2017/model3d" xmlns:o="urn:schemas-microsoft-com:office:office" xmlns:r="http://schemas.openxmlformats.org/officeDocument/2006/relationships" xmlns:m="http://schemas.openxmlformats.org/officeDocument/2006/math" xmlns:v="urn:schemas-microsoft-com:vml" xmlns:wp14="http://schemas.microsoft.com/office/word/2010/wordprocessingDrawing" xmlns:wp="http://schemas.openxmlformats.org/drawingml/2006/wordprocessingDrawing" xmlns:w10="urn:schemas-microsoft-com:office:word" xmlns:w="http://schemas.openxmlformats.org/wordprocessingml/2006/main" xmlns:w14="http://schemas.microsoft.com/office/word/2010/wordml" xmlns:w15="http://schemas.microsoft.com/office/word/2012/wordml" xmlns:w16cex="http://schemas.microsoft.com/office/word/2018/wordml/cex" xmlns:w16cid="http://schemas.microsoft.com/office/word/2016/wordml/cid" xmlns:w16="http://schemas.microsoft.com/office/word/2018/wordml" xmlns:w16sdtdh="http://schemas.microsoft.com/office/word/2020/wordml/sdtdatahash" xmlns:w16se="http://schemas.microsoft.com/office/word/2015/wordml/symex" xmlns:wpg="http://schemas.microsoft.com/office/word/2010/wordprocessingGroup" xmlns:wpi="http://schemas.microsoft.com/office/word/2010/wordprocessingInk" xmlns:wne="http://schemas.microsoft.com/office/word/2006/wordml" xmlns:wps="http://schemas.microsoft.com/office/word/2010/wordprocessingShape" mc:Ignorable="w14 w15 w16se w16cid w16 w16cex w16sdtdh wp14">
   <w:abstractNum w:abstractNumId="0" w15:restartNumberingAfterBreak="0">
     <w:nsid w:val="191C78BC"/>
     <w:multiLevelType w:val="hybridMultilevel"/>
@@ -2556,34 +2690,34 @@
       </w:pPr>
     </w:lvl>
   </w:abstractNum>
-  <w:num w:numId="1" w16cid:durableId="1538737416">
+  <w:num w:numId="1">
     <w:abstractNumId w:val="3"/>
   </w:num>
-  <w:num w:numId="2" w16cid:durableId="1873952349">
+  <w:num w:numId="2">
     <w:abstractNumId w:val="2"/>
   </w:num>
-  <w:num w:numId="3" w16cid:durableId="45881279">
+  <w:num w:numId="3">
     <w:abstractNumId w:val="5"/>
   </w:num>
-  <w:num w:numId="4" w16cid:durableId="1188714856">
+  <w:num w:numId="4">
     <w:abstractNumId w:val="0"/>
   </w:num>
-  <w:num w:numId="5" w16cid:durableId="156382346">
+  <w:num w:numId="5">
     <w:abstractNumId w:val="1"/>
   </w:num>
-  <w:num w:numId="6" w16cid:durableId="1376664677">
+  <w:num w:numId="6">
     <w:abstractNumId w:val="4"/>
   </w:num>
-  <w:num w:numId="7" w16cid:durableId="389616385">
+  <w:num w:numId="7">
     <w:abstractNumId w:val="1"/>
   </w:num>
-  <w:num w:numId="8" w16cid:durableId="1952517759">
+  <w:num w:numId="8">
     <w:abstractNumId w:val="1"/>
     <w:lvlOverride w:ilvl="0">
       <w:startOverride w:val="1"/>
     </w:lvlOverride>
   </w:num>
-  <w:num w:numId="9" w16cid:durableId="240722920">
+  <w:num w:numId="9">
     <w:abstractNumId w:val="1"/>
   </w:num>
 </w:numbering>

</xml_diff>